<commit_message>
last steps of aps4
</commit_message>
<xml_diff>
--- a/APS4.docx
+++ b/APS4.docx
@@ -3329,10 +3329,10 @@
                 <w:noProof/>
               </w:rPr>
               <w:drawing>
-                <wp:inline distT="0" distB="0" distL="0" distR="0" wp14:anchorId="7BA4A6EF" wp14:editId="1CF04795">
-                  <wp:extent cx="4638675" cy="3352800"/>
+                <wp:inline distT="0" distB="0" distL="0" distR="0" wp14:anchorId="50465256" wp14:editId="40EC4B26">
+                  <wp:extent cx="4641215" cy="3355975"/>
                   <wp:effectExtent l="0" t="0" r="0" b="0"/>
-                  <wp:docPr id="5" name="Picture 5"/>
+                  <wp:docPr id="1" name="Picture 1"/>
                   <wp:cNvGraphicFramePr>
                     <a:graphicFrameLocks xmlns:a="http://schemas.openxmlformats.org/drawingml/2006/main" noChangeAspect="1"/>
                   </wp:cNvGraphicFramePr>
@@ -3340,7 +3340,7 @@
                     <a:graphicData uri="http://schemas.openxmlformats.org/drawingml/2006/picture">
                       <pic:pic xmlns:pic="http://schemas.openxmlformats.org/drawingml/2006/picture">
                         <pic:nvPicPr>
-                          <pic:cNvPr id="0" name="Picture 9"/>
+                          <pic:cNvPr id="0" name="Picture 1"/>
                           <pic:cNvPicPr>
                             <a:picLocks noChangeAspect="1" noChangeArrowheads="1"/>
                           </pic:cNvPicPr>
@@ -3361,7 +3361,7 @@
                         <pic:spPr bwMode="auto">
                           <a:xfrm>
                             <a:off x="0" y="0"/>
-                            <a:ext cx="4638675" cy="3352800"/>
+                            <a:ext cx="4641215" cy="3355975"/>
                           </a:xfrm>
                           <a:prstGeom prst="rect">
                             <a:avLst/>
@@ -3412,10 +3412,10 @@
               </w:rPr>
               <w:lastRenderedPageBreak/>
               <w:drawing>
-                <wp:inline distT="0" distB="0" distL="0" distR="0" wp14:anchorId="0799079D" wp14:editId="119B3066">
-                  <wp:extent cx="4429125" cy="3352800"/>
+                <wp:inline distT="0" distB="0" distL="0" distR="0" wp14:anchorId="3AAB914E" wp14:editId="0BB0F0B2">
+                  <wp:extent cx="4434205" cy="3355975"/>
                   <wp:effectExtent l="0" t="0" r="0" b="0"/>
-                  <wp:docPr id="6" name="Picture 6"/>
+                  <wp:docPr id="15" name="Picture 15"/>
                   <wp:cNvGraphicFramePr>
                     <a:graphicFrameLocks xmlns:a="http://schemas.openxmlformats.org/drawingml/2006/main" noChangeAspect="1"/>
                   </wp:cNvGraphicFramePr>
@@ -3423,7 +3423,7 @@
                     <a:graphicData uri="http://schemas.openxmlformats.org/drawingml/2006/picture">
                       <pic:pic xmlns:pic="http://schemas.openxmlformats.org/drawingml/2006/picture">
                         <pic:nvPicPr>
-                          <pic:cNvPr id="0" name="Picture 11"/>
+                          <pic:cNvPr id="0" name="Picture 13"/>
                           <pic:cNvPicPr>
                             <a:picLocks noChangeAspect="1" noChangeArrowheads="1"/>
                           </pic:cNvPicPr>
@@ -3444,7 +3444,7 @@
                         <pic:spPr bwMode="auto">
                           <a:xfrm>
                             <a:off x="0" y="0"/>
-                            <a:ext cx="4429125" cy="3352800"/>
+                            <a:ext cx="4434205" cy="3355975"/>
                           </a:xfrm>
                           <a:prstGeom prst="rect">
                             <a:avLst/>
@@ -3595,10 +3595,10 @@
               </w:rPr>
               <w:lastRenderedPageBreak/>
               <w:drawing>
-                <wp:inline distT="0" distB="0" distL="0" distR="0" wp14:anchorId="4743831F" wp14:editId="4AA62A45">
-                  <wp:extent cx="4638675" cy="3352800"/>
+                <wp:inline distT="0" distB="0" distL="0" distR="0" wp14:anchorId="7591AC05" wp14:editId="7DA45859">
+                  <wp:extent cx="4641215" cy="3355975"/>
                   <wp:effectExtent l="0" t="0" r="0" b="0"/>
-                  <wp:docPr id="7" name="Picture 7"/>
+                  <wp:docPr id="14" name="Picture 14"/>
                   <wp:cNvGraphicFramePr>
                     <a:graphicFrameLocks xmlns:a="http://schemas.openxmlformats.org/drawingml/2006/main" noChangeAspect="1"/>
                   </wp:cNvGraphicFramePr>
@@ -3606,7 +3606,7 @@
                     <a:graphicData uri="http://schemas.openxmlformats.org/drawingml/2006/picture">
                       <pic:pic xmlns:pic="http://schemas.openxmlformats.org/drawingml/2006/picture">
                         <pic:nvPicPr>
-                          <pic:cNvPr id="0" name="Picture 13"/>
+                          <pic:cNvPr id="0" name="Picture 11"/>
                           <pic:cNvPicPr>
                             <a:picLocks noChangeAspect="1" noChangeArrowheads="1"/>
                           </pic:cNvPicPr>
@@ -3627,7 +3627,7 @@
                         <pic:spPr bwMode="auto">
                           <a:xfrm>
                             <a:off x="0" y="0"/>
-                            <a:ext cx="4638675" cy="3352800"/>
+                            <a:ext cx="4641215" cy="3355975"/>
                           </a:xfrm>
                           <a:prstGeom prst="rect">
                             <a:avLst/>
@@ -3650,6 +3650,7 @@
               <w:jc w:val="both"/>
               <w:rPr>
                 <w:rFonts w:cs="Arial"/>
+                <w:lang w:val="en-US"/>
               </w:rPr>
             </w:pPr>
             <w:r>
@@ -3658,10 +3659,10 @@
                 <w:noProof/>
               </w:rPr>
               <w:drawing>
-                <wp:inline distT="0" distB="0" distL="0" distR="0" wp14:anchorId="70B59603" wp14:editId="5D2CFDAC">
-                  <wp:extent cx="4800600" cy="3352800"/>
-                  <wp:effectExtent l="0" t="0" r="0" b="0"/>
-                  <wp:docPr id="8" name="Picture 8"/>
+                <wp:inline distT="0" distB="0" distL="0" distR="0" wp14:anchorId="0C1D238F" wp14:editId="437546F0">
+                  <wp:extent cx="4545965" cy="3355975"/>
+                  <wp:effectExtent l="0" t="0" r="6985" b="0"/>
+                  <wp:docPr id="4" name="Picture 4"/>
                   <wp:cNvGraphicFramePr>
                     <a:graphicFrameLocks xmlns:a="http://schemas.openxmlformats.org/drawingml/2006/main" noChangeAspect="1"/>
                   </wp:cNvGraphicFramePr>
@@ -3669,7 +3670,7 @@
                     <a:graphicData uri="http://schemas.openxmlformats.org/drawingml/2006/picture">
                       <pic:pic xmlns:pic="http://schemas.openxmlformats.org/drawingml/2006/picture">
                         <pic:nvPicPr>
-                          <pic:cNvPr id="0" name="Picture 15"/>
+                          <pic:cNvPr id="0" name="Picture 7"/>
                           <pic:cNvPicPr>
                             <a:picLocks noChangeAspect="1" noChangeArrowheads="1"/>
                           </pic:cNvPicPr>
@@ -3690,7 +3691,7 @@
                         <pic:spPr bwMode="auto">
                           <a:xfrm>
                             <a:off x="0" y="0"/>
-                            <a:ext cx="4800600" cy="3352800"/>
+                            <a:ext cx="4545965" cy="3355975"/>
                           </a:xfrm>
                           <a:prstGeom prst="rect">
                             <a:avLst/>
@@ -3722,10 +3723,10 @@
               </w:rPr>
               <w:lastRenderedPageBreak/>
               <w:drawing>
-                <wp:inline distT="0" distB="0" distL="0" distR="0" wp14:anchorId="1B97737E" wp14:editId="75B5F76D">
-                  <wp:extent cx="4343400" cy="3352800"/>
+                <wp:inline distT="0" distB="0" distL="0" distR="0" wp14:anchorId="69E50284" wp14:editId="3F1D8954">
+                  <wp:extent cx="4468495" cy="3355975"/>
                   <wp:effectExtent l="0" t="0" r="0" b="0"/>
-                  <wp:docPr id="11" name="Picture 11"/>
+                  <wp:docPr id="13" name="Picture 13"/>
                   <wp:cNvGraphicFramePr>
                     <a:graphicFrameLocks xmlns:a="http://schemas.openxmlformats.org/drawingml/2006/main" noChangeAspect="1"/>
                   </wp:cNvGraphicFramePr>
@@ -3733,7 +3734,7 @@
                     <a:graphicData uri="http://schemas.openxmlformats.org/drawingml/2006/picture">
                       <pic:pic xmlns:pic="http://schemas.openxmlformats.org/drawingml/2006/picture">
                         <pic:nvPicPr>
-                          <pic:cNvPr id="0" name="Picture 17"/>
+                          <pic:cNvPr id="0" name="Picture 9"/>
                           <pic:cNvPicPr>
                             <a:picLocks noChangeAspect="1" noChangeArrowheads="1"/>
                           </pic:cNvPicPr>
@@ -3754,7 +3755,7 @@
                         <pic:spPr bwMode="auto">
                           <a:xfrm>
                             <a:off x="0" y="0"/>
-                            <a:ext cx="4343400" cy="3352800"/>
+                            <a:ext cx="4468495" cy="3355975"/>
                           </a:xfrm>
                           <a:prstGeom prst="rect">
                             <a:avLst/>
@@ -3878,10 +3879,10 @@
               </w:rPr>
               <w:lastRenderedPageBreak/>
               <w:drawing>
-                <wp:inline distT="0" distB="0" distL="0" distR="0" wp14:anchorId="0D13FF50" wp14:editId="1E27EA5D">
-                  <wp:extent cx="4429125" cy="3352800"/>
+                <wp:inline distT="0" distB="0" distL="0" distR="0" wp14:anchorId="13BE8CB7" wp14:editId="39DBBEE9">
+                  <wp:extent cx="4434205" cy="3355975"/>
                   <wp:effectExtent l="0" t="0" r="0" b="0"/>
-                  <wp:docPr id="12" name="Picture 12"/>
+                  <wp:docPr id="16" name="Picture 16"/>
                   <wp:cNvGraphicFramePr>
                     <a:graphicFrameLocks xmlns:a="http://schemas.openxmlformats.org/drawingml/2006/main" noChangeAspect="1"/>
                   </wp:cNvGraphicFramePr>
@@ -3889,7 +3890,7 @@
                     <a:graphicData uri="http://schemas.openxmlformats.org/drawingml/2006/picture">
                       <pic:pic xmlns:pic="http://schemas.openxmlformats.org/drawingml/2006/picture">
                         <pic:nvPicPr>
-                          <pic:cNvPr id="0" name="Picture 19"/>
+                          <pic:cNvPr id="0" name="Picture 15"/>
                           <pic:cNvPicPr>
                             <a:picLocks noChangeAspect="1" noChangeArrowheads="1"/>
                           </pic:cNvPicPr>
@@ -3910,7 +3911,7 @@
                         <pic:spPr bwMode="auto">
                           <a:xfrm>
                             <a:off x="0" y="0"/>
-                            <a:ext cx="4429125" cy="3352800"/>
+                            <a:ext cx="4434205" cy="3355975"/>
                           </a:xfrm>
                           <a:prstGeom prst="rect">
                             <a:avLst/>
@@ -6800,18 +6801,18 @@
 </file>
 
 <file path=customXml/item1.xml><?xml version="1.0" encoding="utf-8"?>
-<p:properties xmlns:p="http://schemas.microsoft.com/office/2006/metadata/properties" xmlns:xsi="http://www.w3.org/2001/XMLSchema-instance" xmlns:pc="http://schemas.microsoft.com/office/infopath/2007/PartnerControls">
-  <documentManagement/>
-</p:properties>
-</file>
-
-<file path=customXml/item2.xml><?xml version="1.0" encoding="utf-8"?>
 <?mso-contentType ?>
 <FormTemplates xmlns="http://schemas.microsoft.com/sharepoint/v3/contenttype/forms">
   <Display>DocumentLibraryForm</Display>
   <Edit>DocumentLibraryForm</Edit>
   <New>DocumentLibraryForm</New>
 </FormTemplates>
+</file>
+
+<file path=customXml/item2.xml><?xml version="1.0" encoding="utf-8"?>
+<p:properties xmlns:p="http://schemas.microsoft.com/office/2006/metadata/properties" xmlns:xsi="http://www.w3.org/2001/XMLSchema-instance" xmlns:pc="http://schemas.microsoft.com/office/infopath/2007/PartnerControls">
+  <documentManagement/>
+</p:properties>
 </file>
 
 <file path=customXml/item3.xml><?xml version="1.0" encoding="utf-8"?>
@@ -6977,18 +6978,18 @@
 </file>
 
 <file path=customXml/itemProps1.xml><?xml version="1.0" encoding="utf-8"?>
-<ds:datastoreItem xmlns:ds="http://schemas.openxmlformats.org/officeDocument/2006/customXml" ds:itemID="{4662FC24-7C91-44BD-A6AD-0C507278B89C}">
+<ds:datastoreItem xmlns:ds="http://schemas.openxmlformats.org/officeDocument/2006/customXml" ds:itemID="{60C46ECD-8F2B-40D5-8F3E-85C1C47E06E2}">
   <ds:schemaRefs>
-    <ds:schemaRef ds:uri="http://schemas.microsoft.com/office/2006/metadata/properties"/>
-    <ds:schemaRef ds:uri="http://schemas.microsoft.com/office/infopath/2007/PartnerControls"/>
+    <ds:schemaRef ds:uri="http://schemas.microsoft.com/sharepoint/v3/contenttype/forms"/>
   </ds:schemaRefs>
 </ds:datastoreItem>
 </file>
 
 <file path=customXml/itemProps2.xml><?xml version="1.0" encoding="utf-8"?>
-<ds:datastoreItem xmlns:ds="http://schemas.openxmlformats.org/officeDocument/2006/customXml" ds:itemID="{60C46ECD-8F2B-40D5-8F3E-85C1C47E06E2}">
+<ds:datastoreItem xmlns:ds="http://schemas.openxmlformats.org/officeDocument/2006/customXml" ds:itemID="{4662FC24-7C91-44BD-A6AD-0C507278B89C}">
   <ds:schemaRefs>
-    <ds:schemaRef ds:uri="http://schemas.microsoft.com/sharepoint/v3/contenttype/forms"/>
+    <ds:schemaRef ds:uri="http://schemas.microsoft.com/office/2006/metadata/properties"/>
+    <ds:schemaRef ds:uri="http://schemas.microsoft.com/office/infopath/2007/PartnerControls"/>
   </ds:schemaRefs>
 </ds:datastoreItem>
 </file>
@@ -7012,7 +7013,7 @@
 </file>
 
 <file path=customXml/itemProps4.xml><?xml version="1.0" encoding="utf-8"?>
-<ds:datastoreItem xmlns:ds="http://schemas.openxmlformats.org/officeDocument/2006/customXml" ds:itemID="{74C46769-CB8A-46D5-9AB1-BC391602A437}">
+<ds:datastoreItem xmlns:ds="http://schemas.openxmlformats.org/officeDocument/2006/customXml" ds:itemID="{C961439C-1B31-4B69-9E96-E8A0A4E12E70}">
   <ds:schemaRefs>
     <ds:schemaRef ds:uri="http://schemas.openxmlformats.org/officeDocument/2006/bibliography"/>
   </ds:schemaRefs>

</xml_diff>

<commit_message>
alterations made at 10pm
</commit_message>
<xml_diff>
--- a/APS4.docx
+++ b/APS4.docx
@@ -3329,10 +3329,10 @@
                 <w:noProof/>
               </w:rPr>
               <w:drawing>
-                <wp:inline distT="0" distB="0" distL="0" distR="0" wp14:anchorId="50465256" wp14:editId="40EC4B26">
-                  <wp:extent cx="4641215" cy="3355975"/>
-                  <wp:effectExtent l="0" t="0" r="0" b="0"/>
-                  <wp:docPr id="1" name="Picture 1"/>
+                <wp:inline distT="0" distB="0" distL="0" distR="0" wp14:anchorId="5ECC8002" wp14:editId="64C5D13A">
+                  <wp:extent cx="4468495" cy="3355340"/>
+                  <wp:effectExtent l="0" t="0" r="8255" b="0"/>
+                  <wp:docPr id="8" name="Picture 8"/>
                   <wp:cNvGraphicFramePr>
                     <a:graphicFrameLocks xmlns:a="http://schemas.openxmlformats.org/drawingml/2006/main" noChangeAspect="1"/>
                   </wp:cNvGraphicFramePr>
@@ -3340,7 +3340,7 @@
                     <a:graphicData uri="http://schemas.openxmlformats.org/drawingml/2006/picture">
                       <pic:pic xmlns:pic="http://schemas.openxmlformats.org/drawingml/2006/picture">
                         <pic:nvPicPr>
-                          <pic:cNvPr id="0" name="Picture 1"/>
+                          <pic:cNvPr id="0" name="Picture 14"/>
                           <pic:cNvPicPr>
                             <a:picLocks noChangeAspect="1" noChangeArrowheads="1"/>
                           </pic:cNvPicPr>
@@ -3361,7 +3361,7 @@
                         <pic:spPr bwMode="auto">
                           <a:xfrm>
                             <a:off x="0" y="0"/>
-                            <a:ext cx="4641215" cy="3355975"/>
+                            <a:ext cx="4468495" cy="3355340"/>
                           </a:xfrm>
                           <a:prstGeom prst="rect">
                             <a:avLst/>
@@ -3380,24 +3380,6 @@
           </w:p>
           <w:p>
             <w:pPr>
-              <w:jc w:val="center"/>
-              <w:rPr>
-                <w:rFonts w:asciiTheme="majorHAnsi" w:hAnsiTheme="majorHAnsi" w:cstheme="majorHAnsi"/>
-                <w:sz w:val="24"/>
-                <w:szCs w:val="24"/>
-              </w:rPr>
-            </w:pPr>
-            <w:r>
-              <w:rPr>
-                <w:rFonts w:asciiTheme="majorHAnsi" w:hAnsiTheme="majorHAnsi" w:cstheme="majorHAnsi"/>
-                <w:sz w:val="24"/>
-                <w:szCs w:val="24"/>
-              </w:rPr>
-              <w:t>Instante final</w:t>
-            </w:r>
-          </w:p>
-          <w:p>
-            <w:pPr>
               <w:jc w:val="both"/>
               <w:rPr>
                 <w:rFonts w:asciiTheme="majorHAnsi" w:hAnsiTheme="majorHAnsi" w:cstheme="majorHAnsi"/>
@@ -3412,10 +3394,10 @@
               </w:rPr>
               <w:lastRenderedPageBreak/>
               <w:drawing>
-                <wp:inline distT="0" distB="0" distL="0" distR="0" wp14:anchorId="3AAB914E" wp14:editId="0BB0F0B2">
-                  <wp:extent cx="4434205" cy="3355975"/>
+                <wp:inline distT="0" distB="0" distL="0" distR="0" wp14:anchorId="7169F984" wp14:editId="2CCC3401">
+                  <wp:extent cx="4436745" cy="3355340"/>
                   <wp:effectExtent l="0" t="0" r="0" b="0"/>
-                  <wp:docPr id="15" name="Picture 15"/>
+                  <wp:docPr id="6" name="Picture 6"/>
                   <wp:cNvGraphicFramePr>
                     <a:graphicFrameLocks xmlns:a="http://schemas.openxmlformats.org/drawingml/2006/main" noChangeAspect="1"/>
                   </wp:cNvGraphicFramePr>
@@ -3423,7 +3405,7 @@
                     <a:graphicData uri="http://schemas.openxmlformats.org/drawingml/2006/picture">
                       <pic:pic xmlns:pic="http://schemas.openxmlformats.org/drawingml/2006/picture">
                         <pic:nvPicPr>
-                          <pic:cNvPr id="0" name="Picture 13"/>
+                          <pic:cNvPr id="0" name="Picture 10"/>
                           <pic:cNvPicPr>
                             <a:picLocks noChangeAspect="1" noChangeArrowheads="1"/>
                           </pic:cNvPicPr>
@@ -3444,7 +3426,7 @@
                         <pic:spPr bwMode="auto">
                           <a:xfrm>
                             <a:off x="0" y="0"/>
-                            <a:ext cx="4434205" cy="3355975"/>
+                            <a:ext cx="4436745" cy="3355340"/>
                           </a:xfrm>
                           <a:prstGeom prst="rect">
                             <a:avLst/>
@@ -3595,10 +3577,10 @@
               </w:rPr>
               <w:lastRenderedPageBreak/>
               <w:drawing>
-                <wp:inline distT="0" distB="0" distL="0" distR="0" wp14:anchorId="7591AC05" wp14:editId="7DA45859">
-                  <wp:extent cx="4641215" cy="3355975"/>
+                <wp:inline distT="0" distB="0" distL="0" distR="0" wp14:anchorId="7A62103B" wp14:editId="42F42C9B">
+                  <wp:extent cx="4468495" cy="3355340"/>
                   <wp:effectExtent l="0" t="0" r="0" b="0"/>
-                  <wp:docPr id="14" name="Picture 14"/>
+                  <wp:docPr id="11" name="Picture 11"/>
                   <wp:cNvGraphicFramePr>
                     <a:graphicFrameLocks xmlns:a="http://schemas.openxmlformats.org/drawingml/2006/main" noChangeAspect="1"/>
                   </wp:cNvGraphicFramePr>
@@ -3606,7 +3588,7 @@
                     <a:graphicData uri="http://schemas.openxmlformats.org/drawingml/2006/picture">
                       <pic:pic xmlns:pic="http://schemas.openxmlformats.org/drawingml/2006/picture">
                         <pic:nvPicPr>
-                          <pic:cNvPr id="0" name="Picture 11"/>
+                          <pic:cNvPr id="0" name="Picture 16"/>
                           <pic:cNvPicPr>
                             <a:picLocks noChangeAspect="1" noChangeArrowheads="1"/>
                           </pic:cNvPicPr>
@@ -3627,7 +3609,7 @@
                         <pic:spPr bwMode="auto">
                           <a:xfrm>
                             <a:off x="0" y="0"/>
-                            <a:ext cx="4641215" cy="3355975"/>
+                            <a:ext cx="4468495" cy="3355340"/>
                           </a:xfrm>
                           <a:prstGeom prst="rect">
                             <a:avLst/>
@@ -3659,10 +3641,10 @@
                 <w:noProof/>
               </w:rPr>
               <w:drawing>
-                <wp:inline distT="0" distB="0" distL="0" distR="0" wp14:anchorId="0C1D238F" wp14:editId="437546F0">
-                  <wp:extent cx="4545965" cy="3355975"/>
-                  <wp:effectExtent l="0" t="0" r="6985" b="0"/>
-                  <wp:docPr id="4" name="Picture 4"/>
+                <wp:inline distT="0" distB="0" distL="0" distR="0" wp14:anchorId="194926B5" wp14:editId="641C085B">
+                  <wp:extent cx="4468495" cy="3355340"/>
+                  <wp:effectExtent l="0" t="0" r="0" b="0"/>
+                  <wp:docPr id="12" name="Picture 12"/>
                   <wp:cNvGraphicFramePr>
                     <a:graphicFrameLocks xmlns:a="http://schemas.openxmlformats.org/drawingml/2006/main" noChangeAspect="1"/>
                   </wp:cNvGraphicFramePr>
@@ -3670,7 +3652,7 @@
                     <a:graphicData uri="http://schemas.openxmlformats.org/drawingml/2006/picture">
                       <pic:pic xmlns:pic="http://schemas.openxmlformats.org/drawingml/2006/picture">
                         <pic:nvPicPr>
-                          <pic:cNvPr id="0" name="Picture 7"/>
+                          <pic:cNvPr id="0" name="Picture 18"/>
                           <pic:cNvPicPr>
                             <a:picLocks noChangeAspect="1" noChangeArrowheads="1"/>
                           </pic:cNvPicPr>
@@ -3691,7 +3673,7 @@
                         <pic:spPr bwMode="auto">
                           <a:xfrm>
                             <a:off x="0" y="0"/>
-                            <a:ext cx="4545965" cy="3355975"/>
+                            <a:ext cx="4468495" cy="3355340"/>
                           </a:xfrm>
                           <a:prstGeom prst="rect">
                             <a:avLst/>
@@ -3723,10 +3705,10 @@
               </w:rPr>
               <w:lastRenderedPageBreak/>
               <w:drawing>
-                <wp:inline distT="0" distB="0" distL="0" distR="0" wp14:anchorId="69E50284" wp14:editId="3F1D8954">
-                  <wp:extent cx="4468495" cy="3355975"/>
+                <wp:inline distT="0" distB="0" distL="0" distR="0" wp14:anchorId="2CE8FD90" wp14:editId="74CFFD94">
+                  <wp:extent cx="4547870" cy="3355340"/>
                   <wp:effectExtent l="0" t="0" r="0" b="0"/>
-                  <wp:docPr id="13" name="Picture 13"/>
+                  <wp:docPr id="17" name="Picture 17"/>
                   <wp:cNvGraphicFramePr>
                     <a:graphicFrameLocks xmlns:a="http://schemas.openxmlformats.org/drawingml/2006/main" noChangeAspect="1"/>
                   </wp:cNvGraphicFramePr>
@@ -3734,7 +3716,7 @@
                     <a:graphicData uri="http://schemas.openxmlformats.org/drawingml/2006/picture">
                       <pic:pic xmlns:pic="http://schemas.openxmlformats.org/drawingml/2006/picture">
                         <pic:nvPicPr>
-                          <pic:cNvPr id="0" name="Picture 9"/>
+                          <pic:cNvPr id="0" name="Picture 20"/>
                           <pic:cNvPicPr>
                             <a:picLocks noChangeAspect="1" noChangeArrowheads="1"/>
                           </pic:cNvPicPr>
@@ -3755,7 +3737,7 @@
                         <pic:spPr bwMode="auto">
                           <a:xfrm>
                             <a:off x="0" y="0"/>
-                            <a:ext cx="4468495" cy="3355975"/>
+                            <a:ext cx="4547870" cy="3355340"/>
                           </a:xfrm>
                           <a:prstGeom prst="rect">
                             <a:avLst/>
@@ -3879,10 +3861,10 @@
               </w:rPr>
               <w:lastRenderedPageBreak/>
               <w:drawing>
-                <wp:inline distT="0" distB="0" distL="0" distR="0" wp14:anchorId="13BE8CB7" wp14:editId="39DBBEE9">
-                  <wp:extent cx="4434205" cy="3355975"/>
+                <wp:inline distT="0" distB="0" distL="0" distR="0" wp14:anchorId="4AB73CF7" wp14:editId="369B696F">
+                  <wp:extent cx="4436745" cy="3355340"/>
                   <wp:effectExtent l="0" t="0" r="0" b="0"/>
-                  <wp:docPr id="16" name="Picture 16"/>
+                  <wp:docPr id="18" name="Picture 18"/>
                   <wp:cNvGraphicFramePr>
                     <a:graphicFrameLocks xmlns:a="http://schemas.openxmlformats.org/drawingml/2006/main" noChangeAspect="1"/>
                   </wp:cNvGraphicFramePr>
@@ -3890,7 +3872,7 @@
                     <a:graphicData uri="http://schemas.openxmlformats.org/drawingml/2006/picture">
                       <pic:pic xmlns:pic="http://schemas.openxmlformats.org/drawingml/2006/picture">
                         <pic:nvPicPr>
-                          <pic:cNvPr id="0" name="Picture 15"/>
+                          <pic:cNvPr id="0" name="Picture 22"/>
                           <pic:cNvPicPr>
                             <a:picLocks noChangeAspect="1" noChangeArrowheads="1"/>
                           </pic:cNvPicPr>
@@ -3911,7 +3893,7 @@
                         <pic:spPr bwMode="auto">
                           <a:xfrm>
                             <a:off x="0" y="0"/>
-                            <a:ext cx="4434205" cy="3355975"/>
+                            <a:ext cx="4436745" cy="3355340"/>
                           </a:xfrm>
                           <a:prstGeom prst="rect">
                             <a:avLst/>
@@ -6801,18 +6783,18 @@
 </file>
 
 <file path=customXml/item1.xml><?xml version="1.0" encoding="utf-8"?>
+<p:properties xmlns:p="http://schemas.microsoft.com/office/2006/metadata/properties" xmlns:xsi="http://www.w3.org/2001/XMLSchema-instance" xmlns:pc="http://schemas.microsoft.com/office/infopath/2007/PartnerControls">
+  <documentManagement/>
+</p:properties>
+</file>
+
+<file path=customXml/item2.xml><?xml version="1.0" encoding="utf-8"?>
 <?mso-contentType ?>
 <FormTemplates xmlns="http://schemas.microsoft.com/sharepoint/v3/contenttype/forms">
   <Display>DocumentLibraryForm</Display>
   <Edit>DocumentLibraryForm</Edit>
   <New>DocumentLibraryForm</New>
 </FormTemplates>
-</file>
-
-<file path=customXml/item2.xml><?xml version="1.0" encoding="utf-8"?>
-<p:properties xmlns:p="http://schemas.microsoft.com/office/2006/metadata/properties" xmlns:xsi="http://www.w3.org/2001/XMLSchema-instance" xmlns:pc="http://schemas.microsoft.com/office/infopath/2007/PartnerControls">
-  <documentManagement/>
-</p:properties>
 </file>
 
 <file path=customXml/item3.xml><?xml version="1.0" encoding="utf-8"?>
@@ -6978,18 +6960,18 @@
 </file>
 
 <file path=customXml/itemProps1.xml><?xml version="1.0" encoding="utf-8"?>
-<ds:datastoreItem xmlns:ds="http://schemas.openxmlformats.org/officeDocument/2006/customXml" ds:itemID="{60C46ECD-8F2B-40D5-8F3E-85C1C47E06E2}">
+<ds:datastoreItem xmlns:ds="http://schemas.openxmlformats.org/officeDocument/2006/customXml" ds:itemID="{4662FC24-7C91-44BD-A6AD-0C507278B89C}">
   <ds:schemaRefs>
-    <ds:schemaRef ds:uri="http://schemas.microsoft.com/sharepoint/v3/contenttype/forms"/>
+    <ds:schemaRef ds:uri="http://schemas.microsoft.com/office/2006/metadata/properties"/>
+    <ds:schemaRef ds:uri="http://schemas.microsoft.com/office/infopath/2007/PartnerControls"/>
   </ds:schemaRefs>
 </ds:datastoreItem>
 </file>
 
 <file path=customXml/itemProps2.xml><?xml version="1.0" encoding="utf-8"?>
-<ds:datastoreItem xmlns:ds="http://schemas.openxmlformats.org/officeDocument/2006/customXml" ds:itemID="{4662FC24-7C91-44BD-A6AD-0C507278B89C}">
+<ds:datastoreItem xmlns:ds="http://schemas.openxmlformats.org/officeDocument/2006/customXml" ds:itemID="{60C46ECD-8F2B-40D5-8F3E-85C1C47E06E2}">
   <ds:schemaRefs>
-    <ds:schemaRef ds:uri="http://schemas.microsoft.com/office/2006/metadata/properties"/>
-    <ds:schemaRef ds:uri="http://schemas.microsoft.com/office/infopath/2007/PartnerControls"/>
+    <ds:schemaRef ds:uri="http://schemas.microsoft.com/sharepoint/v3/contenttype/forms"/>
   </ds:schemaRefs>
 </ds:datastoreItem>
 </file>
@@ -7013,7 +6995,7 @@
 </file>
 
 <file path=customXml/itemProps4.xml><?xml version="1.0" encoding="utf-8"?>
-<ds:datastoreItem xmlns:ds="http://schemas.openxmlformats.org/officeDocument/2006/customXml" ds:itemID="{C961439C-1B31-4B69-9E96-E8A0A4E12E70}">
+<ds:datastoreItem xmlns:ds="http://schemas.openxmlformats.org/officeDocument/2006/customXml" ds:itemID="{DE90431E-26E9-4E6D-9113-EFE362D06CF0}">
   <ds:schemaRefs>
     <ds:schemaRef ds:uri="http://schemas.openxmlformats.org/officeDocument/2006/bibliography"/>
   </ds:schemaRefs>

</xml_diff>